<commit_message>
project vision added to LCOM doc
</commit_message>
<xml_diff>
--- a/Documentation/LCOM/LCOM.docx
+++ b/Documentation/LCOM/LCOM.docx
@@ -10,6 +10,7 @@
           <w:docPartUnique/>
         </w:docPartObj>
       </w:sdtPr>
+      <w:sdtEndPr/>
       <w:sdtContent>
         <w:p>
           <w:r>
@@ -89,6 +90,7 @@
                                     <w:dataBinding w:prefixMappings="xmlns:ns0='http://schemas.openxmlformats.org/package/2006/metadata/core-properties' xmlns:ns1='http://purl.org/dc/elements/1.1/'" w:xpath="/ns0:coreProperties[1]/ns1:creator[1]" w:storeItemID="{6C3C8BC8-F283-45AE-878A-BAB7291924A1}"/>
                                     <w:text/>
                                   </w:sdtPr>
+                                  <w:sdtEndPr/>
                                   <w:sdtContent>
                                     <w:r>
                                       <w:rPr>
@@ -148,6 +150,7 @@
                               <w:dataBinding w:prefixMappings="xmlns:ns0='http://schemas.openxmlformats.org/package/2006/metadata/core-properties' xmlns:ns1='http://purl.org/dc/elements/1.1/'" w:xpath="/ns0:coreProperties[1]/ns1:creator[1]" w:storeItemID="{6C3C8BC8-F283-45AE-878A-BAB7291924A1}"/>
                               <w:text/>
                             </w:sdtPr>
+                            <w:sdtEndPr/>
                             <w:sdtContent>
                               <w:r>
                                 <w:rPr>
@@ -373,6 +376,7 @@
                                     <w:dataBinding w:prefixMappings="xmlns:ns0='http://schemas.microsoft.com/office/2006/coverPageProps'" w:xpath="/ns0:CoverPageProperties[1]/ns0:Abstract[1]" w:storeItemID="{55AF091B-3C7A-41E3-B477-F2FDAA23CFDA}"/>
                                     <w:text/>
                                   </w:sdtPr>
+                                  <w:sdtEndPr/>
                                   <w:sdtContent>
                                     <w:r>
                                       <w:rPr>
@@ -427,6 +431,7 @@
                               <w:dataBinding w:prefixMappings="xmlns:ns0='http://schemas.microsoft.com/office/2006/coverPageProps'" w:xpath="/ns0:CoverPageProperties[1]/ns0:Abstract[1]" w:storeItemID="{55AF091B-3C7A-41E3-B477-F2FDAA23CFDA}"/>
                               <w:text/>
                             </w:sdtPr>
+                            <w:sdtEndPr/>
                             <w:sdtContent>
                               <w:r>
                                 <w:rPr>
@@ -719,6 +724,7 @@
                                   <w:dataBinding w:prefixMappings="xmlns:ns0='http://schemas.openxmlformats.org/package/2006/metadata/core-properties' xmlns:ns1='http://purl.org/dc/elements/1.1/'" w:xpath="/ns0:coreProperties[1]/ns1:title[1]" w:storeItemID="{6C3C8BC8-F283-45AE-878A-BAB7291924A1}"/>
                                   <w:text/>
                                 </w:sdtPr>
+                                <w:sdtEndPr/>
                                 <w:sdtContent>
                                   <w:p>
                                     <w:pPr>
@@ -759,6 +765,7 @@
                                   <w:dataBinding w:prefixMappings="xmlns:ns0='http://schemas.openxmlformats.org/package/2006/metadata/core-properties' xmlns:ns1='http://purl.org/dc/elements/1.1/'" w:xpath="/ns0:coreProperties[1]/ns1:subject[1]" w:storeItemID="{6C3C8BC8-F283-45AE-878A-BAB7291924A1}"/>
                                   <w:text/>
                                 </w:sdtPr>
+                                <w:sdtEndPr/>
                                 <w:sdtContent>
                                   <w:p>
                                     <w:pPr>
@@ -823,6 +830,7 @@
                             <w:dataBinding w:prefixMappings="xmlns:ns0='http://schemas.openxmlformats.org/package/2006/metadata/core-properties' xmlns:ns1='http://purl.org/dc/elements/1.1/'" w:xpath="/ns0:coreProperties[1]/ns1:title[1]" w:storeItemID="{6C3C8BC8-F283-45AE-878A-BAB7291924A1}"/>
                             <w:text/>
                           </w:sdtPr>
+                          <w:sdtEndPr/>
                           <w:sdtContent>
                             <w:p>
                               <w:pPr>
@@ -863,6 +871,7 @@
                             <w:dataBinding w:prefixMappings="xmlns:ns0='http://schemas.openxmlformats.org/package/2006/metadata/core-properties' xmlns:ns1='http://purl.org/dc/elements/1.1/'" w:xpath="/ns0:coreProperties[1]/ns1:subject[1]" w:storeItemID="{6C3C8BC8-F283-45AE-878A-BAB7291924A1}"/>
                             <w:text/>
                           </w:sdtPr>
+                          <w:sdtEndPr/>
                           <w:sdtContent>
                             <w:p>
                               <w:pPr>
@@ -905,6 +914,13 @@
     </w:sdt>
     <w:sdt>
       <w:sdtPr>
+        <w:rPr>
+          <w:rFonts w:asciiTheme="minorHAnsi" w:eastAsiaTheme="minorHAnsi" w:hAnsiTheme="minorHAnsi" w:cstheme="minorBidi"/>
+          <w:color w:val="auto"/>
+          <w:sz w:val="22"/>
+          <w:szCs w:val="22"/>
+          <w:lang w:val="en-AU"/>
+        </w:rPr>
         <w:id w:val="245461026"/>
         <w:docPartObj>
           <w:docPartGallery w:val="Table of Contents"/>
@@ -913,14 +929,9 @@
       </w:sdtPr>
       <w:sdtEndPr>
         <w:rPr>
-          <w:rFonts w:asciiTheme="minorHAnsi" w:eastAsiaTheme="minorHAnsi" w:hAnsiTheme="minorHAnsi" w:cstheme="minorBidi"/>
           <w:b/>
           <w:bCs/>
           <w:noProof/>
-          <w:color w:val="auto"/>
-          <w:sz w:val="22"/>
-          <w:szCs w:val="22"/>
-          <w:lang w:val="en-AU"/>
         </w:rPr>
       </w:sdtEndPr>
       <w:sdtContent>
@@ -1881,13 +1892,7 @@
     </w:p>
     <w:p>
       <w:r>
-        <w:t xml:space="preserve">The benefit to an implementing company could be twofold; </w:t>
-      </w:r>
-      <w:r>
-        <w:t>firstly,</w:t>
-      </w:r>
-      <w:r>
-        <w:t xml:space="preserve"> solving the problem of increasing uptime of a critical service, and secondly by taking advantage of consensus distributed consistent log feature they can maintain service uptime whilst offloading server computation to the end user devices, directly saving hosting costs for the company.</w:t>
+        <w:t>The benefit to an implementing company could be twofold; firstly, solving the problem of increasing uptime of a critical service, and secondly by taking advantage of consensus distributed consistent log feature they can maintain service uptime whilst offloading server computation to the end user devices, directly saving hosting costs for the company.</w:t>
       </w:r>
     </w:p>
     <w:p>
@@ -1909,21 +1914,7 @@
         <w:rPr>
           <w:i/>
         </w:rPr>
-        <w:t xml:space="preserve">Create a fully featured open source code library to allow the most amount of </w:t>
-      </w:r>
-      <w:proofErr w:type="gramStart"/>
-      <w:r>
-        <w:rPr>
-          <w:i/>
-        </w:rPr>
-        <w:t>developers</w:t>
-      </w:r>
-      <w:proofErr w:type="gramEnd"/>
-      <w:r>
-        <w:rPr>
-          <w:i/>
-        </w:rPr>
-        <w:t xml:space="preserve"> access to adding consensus features as easily as possible to their projects</w:t>
+        <w:t>Create a fully featured open source code library to allow the most amount of developers access to adding consensus features as easily as possible to their projects</w:t>
       </w:r>
     </w:p>
     <w:p/>
@@ -1973,13 +1964,7 @@
     </w:p>
     <w:p>
       <w:r>
-        <w:t xml:space="preserve">When consumers have poor </w:t>
-      </w:r>
-      <w:r>
-        <w:t>experiences,</w:t>
-      </w:r>
-      <w:r>
-        <w:t xml:space="preserve"> and lose trust in a service they may consider alternatives solutions for the needs. This impacts the growth of a company, as well as their ability to extract the financial benefits of scale from having a large user base.</w:t>
+        <w:t>When consumers have poor experiences, and lose trust in a service they may consider alternatives solutions for the needs. This impacts the growth of a company, as well as their ability to extract the financial benefits of scale from having a large user base.</w:t>
       </w:r>
     </w:p>
     <w:p>
@@ -2830,25 +2815,7 @@
     </w:p>
     <w:p>
       <w:r>
-        <w:t xml:space="preserve">This company produces a Linux webserver that their business clients run on premises, this server is a Password Manager for </w:t>
-      </w:r>
-      <w:r>
-        <w:t>all</w:t>
-      </w:r>
-      <w:r>
-        <w:t xml:space="preserve"> their </w:t>
-      </w:r>
-      <w:r>
-        <w:t>employee’s</w:t>
-      </w:r>
-      <w:r>
-        <w:t xml:space="preserve"> company logins details and supplier logins in. Their biggest customer, a 1000 seat enterprise, has complained of the risk of reliability in this password web server and would like to mitigate the risk of failure of the server as it’s stop hundreds of people from conducting their daily duties. They suggested that they were interested in a more reliable solution which mirrors itself between sites to maintain </w:t>
-      </w:r>
-      <w:r>
-        <w:t>its</w:t>
-      </w:r>
-      <w:r>
-        <w:t xml:space="preserve"> uptime, is transaction safe, and importantly never loses data or returns incorrect results.</w:t>
+        <w:t>This company produces a Linux webserver that their business clients run on premises, this server is a Password Manager for all their employee’s company logins details and supplier logins in. Their biggest customer, a 1000 seat enterprise, has complained of the risk of reliability in this password web server and would like to mitigate the risk of failure of the server as it’s stop hundreds of people from conducting their daily duties. They suggested that they were interested in a more reliable solution which mirrors itself between sites to maintain its uptime, is transaction safe, and importantly never loses data or returns incorrect results.</w:t>
       </w:r>
     </w:p>
     <w:p>
@@ -2859,13 +2826,7 @@
       <w:bookmarkStart w:id="12" w:name="_Toc511471478"/>
       <w:bookmarkEnd w:id="11"/>
       <w:r>
-        <w:t xml:space="preserve">Example </w:t>
-      </w:r>
-      <w:r>
-        <w:t>Scenario 2</w:t>
-      </w:r>
-      <w:r>
-        <w:t>: The database company</w:t>
+        <w:t>Example Scenario 2: The database company</w:t>
       </w:r>
       <w:bookmarkEnd w:id="12"/>
     </w:p>
@@ -2882,13 +2843,7 @@
       <w:bookmarkStart w:id="14" w:name="_Toc511471479"/>
       <w:bookmarkEnd w:id="13"/>
       <w:r>
-        <w:t xml:space="preserve">Example </w:t>
-      </w:r>
-      <w:r>
-        <w:t>Scenario 3</w:t>
-      </w:r>
-      <w:r>
-        <w:t>: The Video Game company</w:t>
+        <w:t>Example Scenario 3: The Video Game company</w:t>
       </w:r>
       <w:bookmarkEnd w:id="14"/>
     </w:p>
@@ -3815,8 +3770,7 @@
     </w:p>
     <w:p>
       <w:pPr>
-        <w:pStyle w:val="Heading2"/>
-        <w:spacing w:before="0" w:after="240"/>
+        <w:pStyle w:val="Heading3"/>
       </w:pPr>
       <w:r>
         <w:lastRenderedPageBreak/>
@@ -4158,15 +4112,12 @@
               <w:contextualSpacing/>
             </w:pPr>
             <w:r>
-              <w:t xml:space="preserve">Released as </w:t>
-            </w:r>
-            <w:proofErr w:type="spellStart"/>
-            <w:r>
-              <w:t>Nuget</w:t>
-            </w:r>
-            <w:proofErr w:type="spellEnd"/>
-            <w:r>
-              <w:t xml:space="preserve"> package</w:t>
+              <w:t>Released as N</w:t>
+            </w:r>
+            <w:bookmarkStart w:id="17" w:name="_GoBack"/>
+            <w:bookmarkEnd w:id="17"/>
+            <w:r>
+              <w:t>uget package</w:t>
             </w:r>
           </w:p>
         </w:tc>
@@ -4235,13 +4186,6 @@
           <w:p>
             <w:pPr>
               <w:widowControl w:val="0"/>
-              <w:spacing w:line="240" w:lineRule="auto"/>
-              <w:ind w:left="425" w:hanging="360"/>
-            </w:pPr>
-          </w:p>
-          <w:p>
-            <w:pPr>
-              <w:widowControl w:val="0"/>
               <w:numPr>
                 <w:ilvl w:val="0"/>
                 <w:numId w:val="26"/>
@@ -4984,8 +4928,6 @@
               <w:spacing w:line="240" w:lineRule="auto"/>
               <w:ind w:left="425" w:hanging="360"/>
             </w:pPr>
-            <w:bookmarkStart w:id="17" w:name="_GoBack"/>
-            <w:bookmarkEnd w:id="17"/>
           </w:p>
           <w:p>
             <w:pPr>
@@ -5698,11 +5640,9 @@
             <w:pPr>
               <w:spacing w:line="240" w:lineRule="auto"/>
             </w:pPr>
-            <w:proofErr w:type="spellStart"/>
             <w:r>
               <w:t>Extendability</w:t>
             </w:r>
-            <w:proofErr w:type="spellEnd"/>
           </w:p>
         </w:tc>
         <w:tc>
@@ -5984,7 +5924,6 @@
               <w:spacing w:line="240" w:lineRule="auto"/>
             </w:pPr>
             <w:r>
-              <w:lastRenderedPageBreak/>
               <w:t>Troubleshooting</w:t>
             </w:r>
           </w:p>
@@ -6086,7 +6025,152 @@
         </w:tc>
       </w:tr>
     </w:tbl>
+    <w:p>
+      <w:pPr>
+        <w:pStyle w:val="Heading3"/>
+        <w:spacing w:after="240"/>
+      </w:pPr>
+      <w:r>
+        <w:lastRenderedPageBreak/>
+        <w:t>Business Justification for Functional and Non-functional Requirements</w:t>
+      </w:r>
+    </w:p>
+    <w:p>
+      <w:r>
+        <w:t xml:space="preserve">First and foremost, the most important feature of this project is increasing the reliability of a User Application Service by maintaining a replicated log; hence the top 5 functional requirements link directly to this. Not only does the desired system require to spread a replicated log amongst nodes, it also needs to be fault tolerant in the case of failure of a minority of </w:t>
+      </w:r>
+      <w:proofErr w:type="gramStart"/>
+      <w:r>
+        <w:t>nodes, and</w:t>
+      </w:r>
+      <w:proofErr w:type="gramEnd"/>
+      <w:r>
+        <w:t xml:space="preserve"> manage the start/stop of a UAS in cases where only one instance should run. An unconventional part of reliability is usability, therefore there is a focus on the design of the usability of the library to ideally eliminate issues to reliability caused during implementation. To reinforce usability for the product, there will also be complete documentation available.</w:t>
+      </w:r>
+    </w:p>
+    <w:p>
+      <w:r>
+        <w:t>Companies looking to run this software may look to do so on any operating systems (e.g. Windows, Linux and mobile), so it’s important that the code is written in a way that allows for this portability. To implement this, the project will be written in the .NET Standard Framework, which allows portability over all platforms .NET is able to run on.</w:t>
+      </w:r>
+    </w:p>
+    <w:p>
+      <w:r>
+        <w:t xml:space="preserve">Part of the benefit of releasing </w:t>
+      </w:r>
+      <w:proofErr w:type="gramStart"/>
+      <w:r>
+        <w:t>all of</w:t>
+      </w:r>
+      <w:proofErr w:type="gramEnd"/>
+      <w:r>
+        <w:t xml:space="preserve"> the code for this project as open source is that the business risk of project abandonment by ourselves could be picked up by the client, or even a potential open source community. This would enable security updates, bug fixes, and new features to continually be added to the project; and the licensing the project is released under allows for companies to profit from the code.</w:t>
+      </w:r>
+    </w:p>
+    <w:p>
+      <w:r>
+        <w:t xml:space="preserve">A fact of implementing a consensus under the hood of a service is that there will always be some overhead; the consensus algorithm being implemented has the same performance as the more popular/complicated and error prone Paxos algorithm. </w:t>
+      </w:r>
+      <w:r>
+        <w:t>So,</w:t>
+      </w:r>
+      <w:r>
+        <w:t xml:space="preserve"> using Raft gives us </w:t>
+      </w:r>
+      <w:proofErr w:type="gramStart"/>
+      <w:r>
+        <w:t>all of</w:t>
+      </w:r>
+      <w:proofErr w:type="gramEnd"/>
+      <w:r>
+        <w:t xml:space="preserve"> the benefits, without the understandability/usability downsides of Paxos. This minimal performance overhead allows companies implementing the library to not suffer from unreasonable latency overhead while waiting for servers to reach consensus, which would’ve caused a direct impact to their user experience. With careful design and the right conditions, it’s even be possible to for this library to be used in a real time 30-60 tick game.</w:t>
+      </w:r>
+    </w:p>
+    <w:p>
+      <w:r>
+        <w:t>When only a single instance of the User Application Server (UAS) is required, such as a video game server, it may be important to the user experience that most ideal node in terms of latency, or hardware performance runs the UAS. Having the ability for the nodes to pick the most ideal leader for consensus based on performance enable this improved quality of service.</w:t>
+      </w:r>
+    </w:p>
+    <w:p>
+      <w:r>
+        <w:t xml:space="preserve">When a node fails or leaves the cluster, this impacts the redundancy/reliability of the </w:t>
+      </w:r>
+      <w:proofErr w:type="gramStart"/>
+      <w:r>
+        <w:t>cluster as a whole</w:t>
+      </w:r>
+      <w:proofErr w:type="gramEnd"/>
+      <w:r>
+        <w:t>. To bring back a safe state, an additional node is brought in to bring the cluster back up to the desired number of nodes. However, if the cluster service has been running for a long time the replicated log may be so large that it takes several minutes to get another node ready. To resolve this issue, a requirement for allowing Warm nodes to be updated semi-regularly with committed entries to save time later is important. This directly improves reliability and user experience upon additional node failures/departures. </w:t>
+      </w:r>
+    </w:p>
+    <w:p>
+      <w:r>
+        <w:t>As companies require always on services, an important part is that the consensus library also include backwards compatibility, so allow for rolling software updates through the nodes in a cluster. This allows for the updating of UAS without causing service downtime to the service, avoiding any customer impact.</w:t>
+      </w:r>
+    </w:p>
+    <w:p>
+      <w:r>
+        <w:t xml:space="preserve">Security and privacy are also both highly important since these nodes will connect across the network, in a </w:t>
+      </w:r>
+      <w:r>
+        <w:t>modern-day</w:t>
+      </w:r>
+      <w:r>
+        <w:t xml:space="preserve"> service there is an expectation of a duty of care to users for the protection of their potentially sensitive information or data.</w:t>
+      </w:r>
+    </w:p>
+    <w:p>
+      <w:r>
+        <w:t>Part of the easy of code maintainability is facilitating the recreation of any possible bugs in the library; as such, to enable the troubleshooting of this the library will output at multiple debugging levels based on desired configuration.</w:t>
+      </w:r>
+    </w:p>
     <w:p/>
+    <w:p>
+      <w:r>
+        <w:lastRenderedPageBreak/>
+        <w:t>Implementing scalability in the cluster by enabling the dynamic adding and removing of nodes allows the integration of this library with the horizontal scalability necessary for modern infrastructure design.</w:t>
+      </w:r>
+    </w:p>
+    <w:p>
+      <w:pPr>
+        <w:pStyle w:val="Heading4"/>
+        <w:spacing w:after="240"/>
+      </w:pPr>
+      <w:r>
+        <w:t>Justification of ordering of requirements</w:t>
+      </w:r>
+    </w:p>
+    <w:p>
+      <w:r>
+        <w:t xml:space="preserve">The library being </w:t>
+      </w:r>
+      <w:r>
+        <w:t>quite</w:t>
+      </w:r>
+      <w:r>
+        <w:t xml:space="preserve"> atomic in nature (i.e. it either works or it doesn’t when ready for integration) has impacted the ordering of the requirements priorities. They have primarily been focused on functionality first before the extra “nice to haves”, so that the product can get out the door as fast as possible, while never compromising on the reliability. For example, Security is </w:t>
+      </w:r>
+      <w:proofErr w:type="gramStart"/>
+      <w:r>
+        <w:t>absolutely necessary</w:t>
+      </w:r>
+      <w:proofErr w:type="gramEnd"/>
+      <w:r>
+        <w:t xml:space="preserve"> in a production release of this library as it may be conducted over the Internet</w:t>
+      </w:r>
+      <w:r>
+        <w:t xml:space="preserve"> </w:t>
+      </w:r>
+      <w:r>
+        <w:t xml:space="preserve">(and other </w:t>
+      </w:r>
+      <w:r>
+        <w:t>publicly</w:t>
+      </w:r>
+      <w:r>
+        <w:t xml:space="preserve"> known vulnerabilities are exploited in similar software, discussed elsewhere in this document), however it’s technically not required to have a running consensus algorithm.</w:t>
+      </w:r>
+    </w:p>
     <w:sectPr>
       <w:pgSz w:w="11906" w:h="16838"/>
       <w:pgMar w:top="1440" w:right="1077" w:bottom="964" w:left="1077" w:header="709" w:footer="709" w:gutter="0"/>
@@ -11909,7 +11993,6 @@
     <w:next w:val="Normal"/>
     <w:link w:val="Heading4Char"/>
     <w:uiPriority w:val="9"/>
-    <w:semiHidden/>
     <w:unhideWhenUsed/>
     <w:qFormat/>
     <w:rsid w:val="00A17B84"/>
@@ -12058,7 +12141,6 @@
     <w:basedOn w:val="DefaultParagraphFont"/>
     <w:link w:val="Heading4"/>
     <w:uiPriority w:val="9"/>
-    <w:semiHidden/>
     <w:rsid w:val="00A17B84"/>
     <w:rPr>
       <w:rFonts w:asciiTheme="majorHAnsi" w:eastAsiaTheme="majorEastAsia" w:hAnsiTheme="majorHAnsi" w:cstheme="majorBidi"/>
@@ -12156,6 +12238,18 @@
     <w:rPr>
       <w:color w:val="0563C1" w:themeColor="hyperlink"/>
       <w:u w:val="single"/>
+    </w:rPr>
+  </w:style>
+  <w:style w:type="character" w:styleId="IntenseEmphasis">
+    <w:name w:val="Intense Emphasis"/>
+    <w:basedOn w:val="DefaultParagraphFont"/>
+    <w:uiPriority w:val="21"/>
+    <w:qFormat/>
+    <w:rsid w:val="00F30006"/>
+    <w:rPr>
+      <w:i/>
+      <w:iCs/>
+      <w:color w:val="4472C4" w:themeColor="accent1"/>
     </w:rPr>
   </w:style>
 </w:styles>
@@ -12461,7 +12555,7 @@
 </file>
 
 <file path=customXml/itemProps1.xml><?xml version="1.0" encoding="utf-8"?>
-<ds:datastoreItem xmlns:ds="http://schemas.openxmlformats.org/officeDocument/2006/customXml" ds:itemID="{DAE53EA7-2DF7-4052-BB3E-6D4F4E65092E}">
+<ds:datastoreItem xmlns:ds="http://schemas.openxmlformats.org/officeDocument/2006/customXml" ds:itemID="{F16CB827-DA8A-4517-A3E6-3E300F431022}">
   <ds:schemaRefs>
     <ds:schemaRef ds:uri="http://schemas.openxmlformats.org/officeDocument/2006/bibliography"/>
   </ds:schemaRefs>

</xml_diff>

<commit_message>
Added INception Phase Status Assessment
</commit_message>
<xml_diff>
--- a/Documentation/LCOM/LCOM.docx
+++ b/Documentation/LCOM/LCOM.docx
@@ -33844,13 +33844,7 @@
     </w:p>
     <w:p>
       <w:r>
-        <w:t>This part of the document outlines the high</w:t>
-      </w:r>
-      <w:r>
-        <w:t>-</w:t>
-      </w:r>
-      <w:r>
-        <w:t>level objectives for each iteration, and where each architectural element will be delivered. Further to these, it will identity all risk mitigation strategies and allow for the execution of contingency plans where required. This plan aims to be a complete and concrete expression of the concepts of the Unified Process.</w:t>
+        <w:t>This part of the document outlines the high-level objectives for each iteration, and where each architectural element will be delivered. Further to these, it will identity all risk mitigation strategies and allow for the execution of contingency plans where required. This plan aims to be a complete and concrete expression of the concepts of the Unified Process.</w:t>
       </w:r>
     </w:p>
     <w:p>
@@ -33923,13 +33917,7 @@
         </w:numPr>
       </w:pPr>
       <w:r>
-        <w:t>Code review - This is the process of ensuring each member’s code is reviewed by another before committing to the permanent code branch. This verifies quality through a two</w:t>
-      </w:r>
-      <w:r>
-        <w:t>-</w:t>
-      </w:r>
-      <w:r>
-        <w:t>party acceptance system.</w:t>
+        <w:t>Code review - This is the process of ensuring each member’s code is reviewed by another before committing to the permanent code branch. This verifies quality through a two-party acceptance system.</w:t>
       </w:r>
     </w:p>
     <w:p>
@@ -37242,10 +37230,715 @@
         </w:tc>
       </w:tr>
     </w:tbl>
+    <w:p/>
     <w:p>
+      <w:r>
+        <w:br w:type="page"/>
+      </w:r>
+    </w:p>
+    <w:p>
+      <w:pPr>
+        <w:pStyle w:val="Heading1"/>
+        <w:spacing w:before="0" w:after="240"/>
+      </w:pPr>
+      <w:r>
+        <w:lastRenderedPageBreak/>
+        <w:t>Inception Phase assessment</w:t>
+      </w:r>
+    </w:p>
+    <w:p>
+      <w:pPr>
+        <w:pStyle w:val="Heading2"/>
+        <w:spacing w:before="0" w:after="240"/>
+      </w:pPr>
+      <w:r>
+        <w:t>Goals of Inception Phase and How They’re Being Achieved</w:t>
+      </w:r>
+    </w:p>
+    <w:p>
+      <w:pPr>
+        <w:pStyle w:val="Heading3"/>
+        <w:spacing w:after="240"/>
+      </w:pPr>
+      <w:r>
+        <w:t>Gather accurate system requirements</w:t>
+      </w:r>
+    </w:p>
+    <w:p>
+      <w:r>
+        <w:t>We’ve successfully achieved this thorough analysis of the system requirements by gaining an understanding of the target audience’s desired functionality. This was refined through various detailed discussions regarding references to other similar systems on 20th of March 2018 and determining an accurate use case model during 20-27th of March 2018. This allowed us to produce a Project Vision document and Requirements Model document.</w:t>
+      </w:r>
+    </w:p>
+    <w:p>
+      <w:pPr>
+        <w:pStyle w:val="Heading3"/>
+        <w:spacing w:after="240"/>
+      </w:pPr>
+      <w:r>
+        <w:t>Analyse</w:t>
+      </w:r>
+      <w:r>
+        <w:t xml:space="preserve"> functional and non-functional requirements</w:t>
+      </w:r>
+    </w:p>
+    <w:p>
+      <w:r>
+        <w:t>Following on from accurate system requirements earlier, we were able to determine an accurate list of functional and non-functional requirements and conduct detailed analysis on them, justifying them against the business case. This was conducted between the 19th and 24th of March. This allowed us to add our analysis into the Project Vision and Requirement Model documents.</w:t>
+      </w:r>
+    </w:p>
+    <w:p>
+      <w:pPr>
+        <w:pStyle w:val="Heading3"/>
+        <w:spacing w:after="240"/>
+      </w:pPr>
+      <w:r>
+        <w:t>Produce diagrams expressing system functionality</w:t>
+      </w:r>
+    </w:p>
+    <w:p>
+      <w:r>
+        <w:t>These high</w:t>
+      </w:r>
+      <w:r>
+        <w:t>-</w:t>
+      </w:r>
+      <w:r>
+        <w:t xml:space="preserve">level requirements expressed as both functional and </w:t>
+      </w:r>
+      <w:r>
+        <w:t>non-functional</w:t>
+      </w:r>
+      <w:r>
+        <w:t xml:space="preserve"> were then cultivated into the Domain Model. Essentially this process has formed the crux of the elaboration phase of the project so far allowing clear insight into the architectural requirements. </w:t>
+      </w:r>
+    </w:p>
+    <w:p>
+      <w:pPr>
+        <w:pStyle w:val="Heading3"/>
+        <w:spacing w:after="240"/>
+      </w:pPr>
+      <w:r>
+        <w:t>Propose system’s architecture and highlighting architecturally significant requirements</w:t>
+      </w:r>
+    </w:p>
+    <w:p>
+      <w:r>
+        <w:t xml:space="preserve">Through a combination of reviews of the functional and </w:t>
+      </w:r>
+      <w:r>
+        <w:t>non-functional</w:t>
+      </w:r>
+      <w:r>
+        <w:t xml:space="preserve"> requirements and the newly produced Domain models we have been determine the architecturally significant requirements and propose a suitable system architecture. This was completed through 31st of March and 7th of </w:t>
+      </w:r>
+      <w:r>
+        <w:t>April and</w:t>
+      </w:r>
+      <w:r>
+        <w:t xml:space="preserve"> allowed us to complete our Architectural Proposal document.</w:t>
+      </w:r>
+    </w:p>
+    <w:p>
+      <w:pPr>
+        <w:pStyle w:val="Heading3"/>
+        <w:spacing w:after="240"/>
+      </w:pPr>
+      <w:r>
+        <w:t>Produce a minimal proof of concept for demonstrating technical competency</w:t>
+      </w:r>
+    </w:p>
+    <w:p>
+      <w:r>
+        <w:t>Once the main components were identified from the system architecture stage, they needed to be shown to be technologically possible. This was done through the creation of a Technical Competency Demonstrator. This proof of concept was written to be above and beyond spec on 29 of March, and then was refined and documented on 7th of April. The reason we invested the extra time to go above and beyond spec was so that the code was reusable later in the project, and not a wasted effort.</w:t>
+      </w:r>
+    </w:p>
+    <w:p>
+      <w:pPr>
+        <w:pStyle w:val="Heading3"/>
+        <w:spacing w:after="240"/>
+      </w:pPr>
+      <w:r>
+        <w:t xml:space="preserve">Determine and </w:t>
+      </w:r>
+      <w:r>
+        <w:t>analyse</w:t>
+      </w:r>
+      <w:r>
+        <w:t xml:space="preserve"> project risks</w:t>
+      </w:r>
+    </w:p>
+    <w:p>
+      <w:r>
+        <w:t xml:space="preserve">As project management is an established process there are multiple references to general project risks. We took various examples of these lists and analysed if, and to what extent, each of those risks applied to our project. We then looked at the risks included within our </w:t>
+      </w:r>
+      <w:r>
+        <w:t>architecture and</w:t>
+      </w:r>
+      <w:r>
+        <w:t xml:space="preserve"> </w:t>
+      </w:r>
+      <w:r>
+        <w:t>analysed</w:t>
+      </w:r>
+      <w:r>
+        <w:t xml:space="preserve"> those as well. We did this on the 7th of April to produce the Risk List document.</w:t>
+      </w:r>
+    </w:p>
+    <w:p>
+      <w:pPr>
+        <w:pStyle w:val="Heading3"/>
+        <w:spacing w:after="240"/>
+      </w:pPr>
+      <w:r>
+        <w:t>Provide clear plan for ensuring quality of project through testing</w:t>
+      </w:r>
+    </w:p>
+    <w:p>
+      <w:r>
+        <w:t>For this document, we took all the functional requirements, non-functional requirements, and use cases, then described how each of them would be tested to verify they’re achieved during the project. By targeting these features, we were able to most accurately ensure the project will match design requirements. This was done on the 13th of April.</w:t>
+      </w:r>
+    </w:p>
+    <w:p/>
+    <w:p>
+      <w:pPr>
+        <w:pStyle w:val="Heading3"/>
+        <w:spacing w:after="240"/>
+      </w:pPr>
+      <w:r>
+        <w:t>Produce a timeline for various milestones throughout the project</w:t>
+      </w:r>
+    </w:p>
+    <w:p>
+      <w:r>
+        <w:t xml:space="preserve">From our project requirements we’re given a set time to complete the project in, and a section of stop work where no progress will be made. Working within these limitations, each of the use cases, risks, and testing steps were distributed upon the available iterations, focusing on the highest priorities first. The time for various documentation milestones (LCAM, IOCM, PRM) were isolated from development work due to lessons learnt about the amount of time it takes to achieve respectable quality standards, also there are contingencies added into the plan to ensure these are reliability completed without affecting the plan too much even if they run over time. This assessment was conducted on 7th of </w:t>
+      </w:r>
+      <w:r>
+        <w:t>April and</w:t>
+      </w:r>
+      <w:r>
+        <w:t xml:space="preserve"> allowed us to create our Project Plan document.</w:t>
+      </w:r>
+    </w:p>
+    <w:p>
+      <w:pPr>
+        <w:pStyle w:val="Heading2"/>
+        <w:spacing w:after="240"/>
+      </w:pPr>
+      <w:r>
+        <w:t>Justification of Technical Capability to Achieve Those Goals</w:t>
+      </w:r>
+    </w:p>
+    <w:p>
+      <w:r>
+        <w:t>The technical capability of the members to achieve this project is seen as a substantially low risk as team members have experience using each of the skills required for this project, such as Test Driven Development, .NET, Git version control, and code review. Additional to these technical skills is Object Oriented System Analysis and Design (OOSAD), this incorporates all the documentation and design stages of the assessment, and both members also have formal qualification with th</w:t>
+      </w:r>
+      <w:r>
+        <w:t>e</w:t>
+      </w:r>
+      <w:r>
+        <w:t>s</w:t>
+      </w:r>
+      <w:r>
+        <w:t>e</w:t>
+      </w:r>
+      <w:r>
+        <w:t xml:space="preserve"> subjects.</w:t>
+      </w:r>
+    </w:p>
+    <w:p>
+      <w:r>
+        <w:t xml:space="preserve">As a practical proof of team member’s understanding of the technologies used in this project a technical competency demonstrator (TCD) software program was produced. This TCD program showed the successful serialisation, transport and deserialization of JSON messages over a UDP network connection. This was later analysed in the “Technical Competency Demonstrator” document on 30th March 2018. </w:t>
+      </w:r>
+    </w:p>
+    <w:p>
+      <w:pPr>
+        <w:pStyle w:val="Heading2"/>
+        <w:spacing w:after="240"/>
+      </w:pPr>
+      <w:r>
+        <w:t>Issues encountered</w:t>
+      </w:r>
+    </w:p>
+    <w:p>
+      <w:r>
+        <w:t xml:space="preserve">Generally speaking we have not experienced technical issues thus far, however there is a real indication that we have overly optimistic view on how much time goes into </w:t>
+      </w:r>
+      <w:r>
+        <w:t>tasks. This</w:t>
+      </w:r>
+      <w:r>
+        <w:t xml:space="preserve"> is highlighted by our initial estimates in the Iteration Plan 1 where our time estimations were out by around 1000%. Applying our learnings from this our second iteration plan’s time estimations were out by 450%, an improvement nonetheless. Looking forward, this is one of our main focuses on project management which we’d like to become better accurate with, however we believe this is considered a skill and will mature over time. </w:t>
+      </w:r>
+    </w:p>
+    <w:p>
+      <w:pPr>
+        <w:rPr>
+          <w:rFonts w:asciiTheme="majorHAnsi" w:eastAsiaTheme="majorEastAsia" w:hAnsiTheme="majorHAnsi" w:cstheme="majorBidi"/>
+          <w:color w:val="2F5496" w:themeColor="accent1" w:themeShade="BF"/>
+          <w:sz w:val="26"/>
+          <w:szCs w:val="26"/>
+        </w:rPr>
+      </w:pPr>
+      <w:r>
+        <w:br w:type="page"/>
+      </w:r>
       <w:bookmarkStart w:id="83" w:name="_GoBack"/>
       <w:bookmarkEnd w:id="83"/>
     </w:p>
+    <w:p>
+      <w:pPr>
+        <w:pStyle w:val="Heading2"/>
+        <w:spacing w:before="0" w:after="240"/>
+      </w:pPr>
+      <w:r>
+        <w:lastRenderedPageBreak/>
+        <w:t>Status of Any Important Risks</w:t>
+      </w:r>
+    </w:p>
+    <w:tbl>
+      <w:tblPr>
+        <w:tblStyle w:val="TableGrid"/>
+        <w:tblW w:w="0" w:type="auto"/>
+        <w:tblLook w:val="04A0" w:firstRow="1" w:lastRow="0" w:firstColumn="1" w:lastColumn="0" w:noHBand="0" w:noVBand="1"/>
+      </w:tblPr>
+      <w:tblGrid>
+        <w:gridCol w:w="2689"/>
+        <w:gridCol w:w="1559"/>
+        <w:gridCol w:w="4768"/>
+      </w:tblGrid>
+      <w:tr>
+        <w:trPr>
+          <w:trHeight w:val="806"/>
+        </w:trPr>
+        <w:tc>
+          <w:tcPr>
+            <w:tcW w:w="2689" w:type="dxa"/>
+            <w:shd w:val="clear" w:color="auto" w:fill="BFBFBF" w:themeFill="background1" w:themeFillShade="BF"/>
+            <w:vAlign w:val="center"/>
+          </w:tcPr>
+          <w:p>
+            <w:pPr>
+              <w:widowControl w:val="0"/>
+              <w:rPr>
+                <w:b/>
+              </w:rPr>
+            </w:pPr>
+            <w:r>
+              <w:rPr>
+                <w:b/>
+              </w:rPr>
+              <w:t>Risk</w:t>
+            </w:r>
+          </w:p>
+        </w:tc>
+        <w:tc>
+          <w:tcPr>
+            <w:tcW w:w="1559" w:type="dxa"/>
+            <w:shd w:val="clear" w:color="auto" w:fill="BFBFBF" w:themeFill="background1" w:themeFillShade="BF"/>
+            <w:vAlign w:val="center"/>
+          </w:tcPr>
+          <w:p>
+            <w:pPr>
+              <w:widowControl w:val="0"/>
+              <w:rPr>
+                <w:b/>
+              </w:rPr>
+            </w:pPr>
+            <w:r>
+              <w:rPr>
+                <w:b/>
+              </w:rPr>
+              <w:t>Open/Closed</w:t>
+            </w:r>
+          </w:p>
+        </w:tc>
+        <w:tc>
+          <w:tcPr>
+            <w:tcW w:w="4768" w:type="dxa"/>
+            <w:shd w:val="clear" w:color="auto" w:fill="BFBFBF" w:themeFill="background1" w:themeFillShade="BF"/>
+            <w:vAlign w:val="center"/>
+          </w:tcPr>
+          <w:p>
+            <w:pPr>
+              <w:widowControl w:val="0"/>
+              <w:rPr>
+                <w:b/>
+              </w:rPr>
+            </w:pPr>
+            <w:r>
+              <w:rPr>
+                <w:b/>
+              </w:rPr>
+              <w:t>Status</w:t>
+            </w:r>
+          </w:p>
+        </w:tc>
+      </w:tr>
+      <w:tr>
+        <w:trPr>
+          <w:trHeight w:val="806"/>
+        </w:trPr>
+        <w:tc>
+          <w:tcPr>
+            <w:tcW w:w="2689" w:type="dxa"/>
+            <w:vAlign w:val="center"/>
+          </w:tcPr>
+          <w:p>
+            <w:r>
+              <w:t>Code quality issues</w:t>
+            </w:r>
+          </w:p>
+        </w:tc>
+        <w:tc>
+          <w:tcPr>
+            <w:tcW w:w="1559" w:type="dxa"/>
+            <w:shd w:val="clear" w:color="auto" w:fill="FF0000"/>
+            <w:vAlign w:val="center"/>
+          </w:tcPr>
+          <w:p>
+            <w:pPr>
+              <w:widowControl w:val="0"/>
+              <w:jc w:val="center"/>
+            </w:pPr>
+            <w:r>
+              <w:t>Open</w:t>
+            </w:r>
+          </w:p>
+        </w:tc>
+        <w:tc>
+          <w:tcPr>
+            <w:tcW w:w="4768" w:type="dxa"/>
+            <w:vAlign w:val="center"/>
+          </w:tcPr>
+          <w:p>
+            <w:pPr>
+              <w:widowControl w:val="0"/>
+            </w:pPr>
+            <w:r>
+              <w:t>Neither symptom or trigger has occurred, migration currently not required</w:t>
+            </w:r>
+          </w:p>
+        </w:tc>
+      </w:tr>
+      <w:tr>
+        <w:trPr>
+          <w:trHeight w:val="806"/>
+        </w:trPr>
+        <w:tc>
+          <w:tcPr>
+            <w:tcW w:w="2689" w:type="dxa"/>
+            <w:vAlign w:val="center"/>
+          </w:tcPr>
+          <w:p>
+            <w:r>
+              <w:t>Poor software quality</w:t>
+            </w:r>
+          </w:p>
+        </w:tc>
+        <w:tc>
+          <w:tcPr>
+            <w:tcW w:w="1559" w:type="dxa"/>
+            <w:shd w:val="clear" w:color="auto" w:fill="FF0000"/>
+            <w:vAlign w:val="center"/>
+          </w:tcPr>
+          <w:p>
+            <w:pPr>
+              <w:widowControl w:val="0"/>
+              <w:jc w:val="center"/>
+            </w:pPr>
+            <w:r>
+              <w:t>Open</w:t>
+            </w:r>
+          </w:p>
+        </w:tc>
+        <w:tc>
+          <w:tcPr>
+            <w:tcW w:w="4768" w:type="dxa"/>
+            <w:vAlign w:val="center"/>
+          </w:tcPr>
+          <w:p>
+            <w:pPr>
+              <w:widowControl w:val="0"/>
+            </w:pPr>
+            <w:r>
+              <w:t>Neither symptom or trigger has occurred, migration currently not required</w:t>
+            </w:r>
+          </w:p>
+        </w:tc>
+      </w:tr>
+      <w:tr>
+        <w:trPr>
+          <w:trHeight w:val="806"/>
+        </w:trPr>
+        <w:tc>
+          <w:tcPr>
+            <w:tcW w:w="2689" w:type="dxa"/>
+            <w:vAlign w:val="center"/>
+          </w:tcPr>
+          <w:p>
+            <w:r>
+              <w:t>Networking library issues</w:t>
+            </w:r>
+          </w:p>
+        </w:tc>
+        <w:tc>
+          <w:tcPr>
+            <w:tcW w:w="1559" w:type="dxa"/>
+            <w:shd w:val="clear" w:color="auto" w:fill="00FF00"/>
+            <w:vAlign w:val="center"/>
+          </w:tcPr>
+          <w:p>
+            <w:pPr>
+              <w:widowControl w:val="0"/>
+              <w:spacing w:after="160"/>
+              <w:jc w:val="center"/>
+            </w:pPr>
+            <w:r>
+              <w:t>Closed</w:t>
+            </w:r>
+          </w:p>
+        </w:tc>
+        <w:tc>
+          <w:tcPr>
+            <w:tcW w:w="4768" w:type="dxa"/>
+            <w:vAlign w:val="center"/>
+          </w:tcPr>
+          <w:p>
+            <w:pPr>
+              <w:widowControl w:val="0"/>
+            </w:pPr>
+            <w:r>
+              <w:t>Risk has successfully been resolved and demonstrated in Tech Competency Demonstrator</w:t>
+            </w:r>
+          </w:p>
+        </w:tc>
+      </w:tr>
+      <w:tr>
+        <w:trPr>
+          <w:trHeight w:val="806"/>
+        </w:trPr>
+        <w:tc>
+          <w:tcPr>
+            <w:tcW w:w="2689" w:type="dxa"/>
+            <w:vAlign w:val="center"/>
+          </w:tcPr>
+          <w:p>
+            <w:r>
+              <w:t>Security too complex</w:t>
+            </w:r>
+          </w:p>
+        </w:tc>
+        <w:tc>
+          <w:tcPr>
+            <w:tcW w:w="1559" w:type="dxa"/>
+            <w:shd w:val="clear" w:color="auto" w:fill="FF0000"/>
+            <w:vAlign w:val="center"/>
+          </w:tcPr>
+          <w:p>
+            <w:pPr>
+              <w:widowControl w:val="0"/>
+              <w:jc w:val="center"/>
+            </w:pPr>
+            <w:r>
+              <w:t>Open</w:t>
+            </w:r>
+          </w:p>
+        </w:tc>
+        <w:tc>
+          <w:tcPr>
+            <w:tcW w:w="4768" w:type="dxa"/>
+            <w:vAlign w:val="center"/>
+          </w:tcPr>
+          <w:p>
+            <w:pPr>
+              <w:widowControl w:val="0"/>
+            </w:pPr>
+            <w:r>
+              <w:t>Neither symptom or trigger has occurred, migration currently not required</w:t>
+            </w:r>
+          </w:p>
+        </w:tc>
+      </w:tr>
+      <w:tr>
+        <w:trPr>
+          <w:trHeight w:val="806"/>
+        </w:trPr>
+        <w:tc>
+          <w:tcPr>
+            <w:tcW w:w="2689" w:type="dxa"/>
+            <w:vAlign w:val="center"/>
+          </w:tcPr>
+          <w:p>
+            <w:r>
+              <w:t>Prototype failure</w:t>
+            </w:r>
+          </w:p>
+        </w:tc>
+        <w:tc>
+          <w:tcPr>
+            <w:tcW w:w="1559" w:type="dxa"/>
+            <w:shd w:val="clear" w:color="auto" w:fill="FF0000"/>
+            <w:vAlign w:val="center"/>
+          </w:tcPr>
+          <w:p>
+            <w:pPr>
+              <w:widowControl w:val="0"/>
+              <w:jc w:val="center"/>
+            </w:pPr>
+            <w:r>
+              <w:t>Open</w:t>
+            </w:r>
+          </w:p>
+        </w:tc>
+        <w:tc>
+          <w:tcPr>
+            <w:tcW w:w="4768" w:type="dxa"/>
+            <w:vAlign w:val="center"/>
+          </w:tcPr>
+          <w:p>
+            <w:pPr>
+              <w:widowControl w:val="0"/>
+            </w:pPr>
+            <w:r>
+              <w:t>Neither symptom or trigger has occurred, migration currently not required</w:t>
+            </w:r>
+          </w:p>
+        </w:tc>
+      </w:tr>
+      <w:tr>
+        <w:trPr>
+          <w:trHeight w:val="806"/>
+        </w:trPr>
+        <w:tc>
+          <w:tcPr>
+            <w:tcW w:w="2689" w:type="dxa"/>
+            <w:vAlign w:val="center"/>
+          </w:tcPr>
+          <w:p>
+            <w:r>
+              <w:t>Multithreading introduces high level of difficult in troubleshooting</w:t>
+            </w:r>
+          </w:p>
+        </w:tc>
+        <w:tc>
+          <w:tcPr>
+            <w:tcW w:w="1559" w:type="dxa"/>
+            <w:shd w:val="clear" w:color="auto" w:fill="FF0000"/>
+            <w:vAlign w:val="center"/>
+          </w:tcPr>
+          <w:p>
+            <w:pPr>
+              <w:widowControl w:val="0"/>
+              <w:jc w:val="center"/>
+            </w:pPr>
+            <w:r>
+              <w:t>Open</w:t>
+            </w:r>
+          </w:p>
+        </w:tc>
+        <w:tc>
+          <w:tcPr>
+            <w:tcW w:w="4768" w:type="dxa"/>
+            <w:vAlign w:val="center"/>
+          </w:tcPr>
+          <w:p>
+            <w:pPr>
+              <w:widowControl w:val="0"/>
+            </w:pPr>
+            <w:r>
+              <w:t>Neither symptom or trigger has occurred, migration currently not required</w:t>
+            </w:r>
+          </w:p>
+        </w:tc>
+      </w:tr>
+      <w:tr>
+        <w:trPr>
+          <w:trHeight w:val="806"/>
+        </w:trPr>
+        <w:tc>
+          <w:tcPr>
+            <w:tcW w:w="2689" w:type="dxa"/>
+            <w:vAlign w:val="center"/>
+          </w:tcPr>
+          <w:p>
+            <w:r>
+              <w:t>Network level security issues related to usage of UDP</w:t>
+            </w:r>
+          </w:p>
+        </w:tc>
+        <w:tc>
+          <w:tcPr>
+            <w:tcW w:w="1559" w:type="dxa"/>
+            <w:shd w:val="clear" w:color="auto" w:fill="00FF00"/>
+            <w:vAlign w:val="center"/>
+          </w:tcPr>
+          <w:p>
+            <w:pPr>
+              <w:widowControl w:val="0"/>
+              <w:jc w:val="center"/>
+            </w:pPr>
+            <w:r>
+              <w:t>Closed</w:t>
+            </w:r>
+          </w:p>
+        </w:tc>
+        <w:tc>
+          <w:tcPr>
+            <w:tcW w:w="4768" w:type="dxa"/>
+            <w:vAlign w:val="center"/>
+          </w:tcPr>
+          <w:p>
+            <w:pPr>
+              <w:widowControl w:val="0"/>
+            </w:pPr>
+            <w:r>
+              <w:t>Risk has successfully been resolved and demonstrated in Tech Competency Demonstrator</w:t>
+            </w:r>
+          </w:p>
+        </w:tc>
+      </w:tr>
+    </w:tbl>
+    <w:p/>
+    <w:p>
+      <w:pPr>
+        <w:pStyle w:val="Heading2"/>
+        <w:spacing w:after="240"/>
+      </w:pPr>
+      <w:r>
+        <w:t>Current progress of project</w:t>
+      </w:r>
+    </w:p>
+    <w:p>
+      <w:r>
+        <w:t xml:space="preserve">The current state of progress is </w:t>
+      </w:r>
+      <w:r>
+        <w:rPr>
+          <w:i/>
+          <w:highlight w:val="green"/>
+        </w:rPr>
+        <w:t>satisfactory</w:t>
+      </w:r>
+      <w:r>
+        <w:t>; the reason we aren’t considering the state as “</w:t>
+      </w:r>
+      <w:r>
+        <w:rPr>
+          <w:i/>
+          <w:highlight w:val="green"/>
+        </w:rPr>
+        <w:t>good</w:t>
+      </w:r>
+      <w:r>
+        <w:t xml:space="preserve">” is we are currently working within our contingency allowance iteration of LCOM. Moving forward we would prefer to finish our targeted outcomes on time and not to rely on these contingency time allowances when meeting our deliverables. </w:t>
+      </w:r>
+    </w:p>
+    <w:p>
+      <w:r>
+        <w:t>At this stage, the project has merit, the team has the technical skills required as demonstrated in the TCD. Provided we can improve our time estimation to adhere to the project plan, a minimal functional feature set of the library as a prototype can be delivered by end of the Construction Phase on the 3rd June 2018.</w:t>
+      </w:r>
+    </w:p>
+    <w:p/>
     <w:sectPr>
       <w:pgSz w:w="11906" w:h="16838"/>
       <w:pgMar w:top="851" w:right="1440" w:bottom="851" w:left="1440" w:header="709" w:footer="709" w:gutter="0"/>
@@ -42916,7 +43609,7 @@
 </file>
 
 <file path=customXml/itemProps1.xml><?xml version="1.0" encoding="utf-8"?>
-<ds:datastoreItem xmlns:ds="http://schemas.openxmlformats.org/officeDocument/2006/customXml" ds:itemID="{ECCAB76E-7AE8-44DB-B41A-D8B7C5A7FDED}">
+<ds:datastoreItem xmlns:ds="http://schemas.openxmlformats.org/officeDocument/2006/customXml" ds:itemID="{C8ACF5D2-D850-40EC-842B-5BEA679C297F}">
   <ds:schemaRefs>
     <ds:schemaRef ds:uri="http://schemas.openxmlformats.org/officeDocument/2006/bibliography"/>
   </ds:schemaRefs>

</xml_diff>